<commit_message>
Implemented system testing project Zadorozhny_task
</commit_message>
<xml_diff>
--- a/lab09/TestSuite/TS_9_4.docx
+++ b/lab09/TestSuite/TS_9_4.docx
@@ -62,52 +62,14 @@
                 <w:szCs w:val="20"/>
               </w:rPr>
             </w:pPr>
-            <w:proofErr w:type="spellStart"/>
             <w:r>
               <w:rPr>
                 <w:rFonts w:ascii="Arial" w:hAnsi="Arial" w:cs="Arial"/>
                 <w:sz w:val="20"/>
                 <w:szCs w:val="20"/>
               </w:rPr>
-              <w:t>Test</w:t>
-            </w:r>
-            <w:proofErr w:type="spellEnd"/>
-            <w:r>
-              <w:rPr>
-                <w:rFonts w:ascii="Arial" w:hAnsi="Arial" w:cs="Arial"/>
-                <w:sz w:val="20"/>
-                <w:szCs w:val="20"/>
-              </w:rPr>
-              <w:t xml:space="preserve"> </w:t>
-            </w:r>
-            <w:proofErr w:type="spellStart"/>
-            <w:r>
-              <w:rPr>
-                <w:rFonts w:ascii="Arial" w:hAnsi="Arial" w:cs="Arial"/>
-                <w:sz w:val="20"/>
-                <w:szCs w:val="20"/>
-              </w:rPr>
-              <w:t>Suite</w:t>
-            </w:r>
-            <w:proofErr w:type="spellEnd"/>
-            <w:r>
-              <w:rPr>
-                <w:rFonts w:ascii="Arial" w:hAnsi="Arial" w:cs="Arial"/>
-                <w:sz w:val="20"/>
-                <w:szCs w:val="20"/>
-              </w:rPr>
-              <w:t xml:space="preserve"> </w:t>
-            </w:r>
-            <w:proofErr w:type="spellStart"/>
-            <w:r>
-              <w:rPr>
-                <w:rFonts w:ascii="Arial" w:hAnsi="Arial" w:cs="Arial"/>
-                <w:sz w:val="20"/>
-                <w:szCs w:val="20"/>
-              </w:rPr>
-              <w:t>Description</w:t>
-            </w:r>
-            <w:proofErr w:type="spellEnd"/>
+              <w:t>Test Suite Description</w:t>
+            </w:r>
           </w:p>
         </w:tc>
         <w:tc>
@@ -173,79 +135,25 @@
                 <w:sz w:val="20"/>
                 <w:szCs w:val="20"/>
               </w:rPr>
-              <w:t xml:space="preserve">Назва </w:t>
-            </w:r>
-            <w:proofErr w:type="spellStart"/>
-            <w:r>
+              <w:t>Назва проекта / ПЗ</w:t>
+            </w:r>
+          </w:p>
+          <w:p>
+            <w:pPr>
+              <w:ind w:right="-214"/>
               <w:rPr>
                 <w:sz w:val="20"/>
                 <w:szCs w:val="20"/>
               </w:rPr>
-              <w:t>проекта</w:t>
-            </w:r>
-            <w:proofErr w:type="spellEnd"/>
-            <w:r>
-              <w:rPr>
-                <w:sz w:val="20"/>
-                <w:szCs w:val="20"/>
-              </w:rPr>
-              <w:t xml:space="preserve"> / ПЗ</w:t>
-            </w:r>
-          </w:p>
-          <w:p>
-            <w:pPr>
-              <w:ind w:right="-214"/>
-              <w:rPr>
-                <w:sz w:val="20"/>
-                <w:szCs w:val="20"/>
-              </w:rPr>
-            </w:pPr>
-            <w:proofErr w:type="spellStart"/>
+            </w:pPr>
             <w:r>
               <w:rPr>
                 <w:rFonts w:ascii="Arial" w:hAnsi="Arial" w:cs="Arial"/>
                 <w:sz w:val="20"/>
                 <w:szCs w:val="20"/>
               </w:rPr>
-              <w:t>Name</w:t>
-            </w:r>
-            <w:proofErr w:type="spellEnd"/>
-            <w:r>
-              <w:rPr>
-                <w:rFonts w:ascii="Arial" w:hAnsi="Arial" w:cs="Arial"/>
-                <w:sz w:val="20"/>
-                <w:szCs w:val="20"/>
-              </w:rPr>
-              <w:t xml:space="preserve"> </w:t>
-            </w:r>
-            <w:proofErr w:type="spellStart"/>
-            <w:r>
-              <w:rPr>
-                <w:rFonts w:ascii="Arial" w:hAnsi="Arial" w:cs="Arial"/>
-                <w:sz w:val="20"/>
-                <w:szCs w:val="20"/>
-              </w:rPr>
-              <w:t>of</w:t>
-            </w:r>
-            <w:proofErr w:type="spellEnd"/>
-            <w:r>
-              <w:rPr>
-                <w:rFonts w:ascii="Arial" w:hAnsi="Arial" w:cs="Arial"/>
-                <w:sz w:val="20"/>
-                <w:szCs w:val="20"/>
-              </w:rPr>
-              <w:t xml:space="preserve"> Project / </w:t>
-            </w:r>
-            <w:proofErr w:type="spellStart"/>
-            <w:r>
-              <w:rPr>
-                <w:rFonts w:ascii="Arial" w:hAnsi="Arial" w:cs="Arial"/>
-                <w:sz w:val="20"/>
-                <w:szCs w:val="20"/>
-              </w:rPr>
-              <w:t>Software</w:t>
-            </w:r>
-            <w:proofErr w:type="spellEnd"/>
+              <w:t>Name of Project / Software</w:t>
+            </w:r>
           </w:p>
         </w:tc>
         <w:tc>
@@ -270,7 +178,6 @@
                 <w:lang w:val="ru-RU"/>
               </w:rPr>
             </w:pPr>
-            <w:proofErr w:type="spellStart"/>
             <w:r>
               <w:rPr>
                 <w:rFonts w:ascii="Arial Narrow" w:hAnsi="Arial Narrow"/>
@@ -280,7 +187,6 @@
               </w:rPr>
               <w:t>Zadorozhny_task</w:t>
             </w:r>
-            <w:proofErr w:type="spellEnd"/>
           </w:p>
         </w:tc>
       </w:tr>
@@ -325,52 +231,14 @@
                 <w:szCs w:val="20"/>
               </w:rPr>
             </w:pPr>
-            <w:proofErr w:type="spellStart"/>
             <w:r>
               <w:rPr>
                 <w:rFonts w:ascii="Arial" w:hAnsi="Arial" w:cs="Arial"/>
                 <w:sz w:val="20"/>
                 <w:szCs w:val="20"/>
               </w:rPr>
-              <w:t>Level</w:t>
-            </w:r>
-            <w:proofErr w:type="spellEnd"/>
-            <w:r>
-              <w:rPr>
-                <w:rFonts w:ascii="Arial" w:hAnsi="Arial" w:cs="Arial"/>
-                <w:sz w:val="20"/>
-                <w:szCs w:val="20"/>
-              </w:rPr>
-              <w:t xml:space="preserve"> </w:t>
-            </w:r>
-            <w:proofErr w:type="spellStart"/>
-            <w:r>
-              <w:rPr>
-                <w:rFonts w:ascii="Arial" w:hAnsi="Arial" w:cs="Arial"/>
-                <w:sz w:val="20"/>
-                <w:szCs w:val="20"/>
-              </w:rPr>
-              <w:t>of</w:t>
-            </w:r>
-            <w:proofErr w:type="spellEnd"/>
-            <w:r>
-              <w:rPr>
-                <w:rFonts w:ascii="Arial" w:hAnsi="Arial" w:cs="Arial"/>
-                <w:sz w:val="20"/>
-                <w:szCs w:val="20"/>
-              </w:rPr>
-              <w:t xml:space="preserve"> </w:t>
-            </w:r>
-            <w:proofErr w:type="spellStart"/>
-            <w:r>
-              <w:rPr>
-                <w:rFonts w:ascii="Arial" w:hAnsi="Arial" w:cs="Arial"/>
-                <w:sz w:val="20"/>
-                <w:szCs w:val="20"/>
-              </w:rPr>
-              <w:t>Testing</w:t>
-            </w:r>
-            <w:proofErr w:type="spellEnd"/>
+              <w:t>Level of Testing</w:t>
+            </w:r>
           </w:p>
         </w:tc>
         <w:tc>
@@ -412,34 +280,14 @@
               </w:rPr>
               <w:t xml:space="preserve">  /  </w:t>
             </w:r>
-            <w:proofErr w:type="spellStart"/>
             <w:r>
               <w:rPr>
                 <w:rFonts w:ascii="Arial Narrow" w:hAnsi="Arial Narrow"/>
                 <w:sz w:val="22"/>
                 <w:szCs w:val="22"/>
               </w:rPr>
-              <w:t>System</w:t>
-            </w:r>
-            <w:proofErr w:type="spellEnd"/>
-            <w:r>
-              <w:rPr>
-                <w:rFonts w:ascii="Arial Narrow" w:hAnsi="Arial Narrow"/>
-                <w:sz w:val="22"/>
-                <w:szCs w:val="22"/>
-              </w:rPr>
-              <w:t xml:space="preserve"> </w:t>
-            </w:r>
-            <w:proofErr w:type="spellStart"/>
-            <w:r>
-              <w:rPr>
-                <w:rFonts w:ascii="Arial Narrow" w:hAnsi="Arial Narrow"/>
-                <w:sz w:val="22"/>
-                <w:szCs w:val="22"/>
-              </w:rPr>
-              <w:t>Testing</w:t>
-            </w:r>
-            <w:proofErr w:type="spellEnd"/>
+              <w:t>System Testing</w:t>
+            </w:r>
           </w:p>
         </w:tc>
       </w:tr>
@@ -473,79 +321,25 @@
                 <w:sz w:val="20"/>
                 <w:szCs w:val="20"/>
               </w:rPr>
-              <w:t>Автор тест-</w:t>
-            </w:r>
-            <w:proofErr w:type="spellStart"/>
-            <w:r>
+              <w:t xml:space="preserve">Автор тест-сьюта </w:t>
+            </w:r>
+          </w:p>
+          <w:p>
+            <w:pPr>
+              <w:ind w:right="-214"/>
               <w:rPr>
                 <w:sz w:val="20"/>
                 <w:szCs w:val="20"/>
               </w:rPr>
-              <w:t>сьюта</w:t>
-            </w:r>
-            <w:proofErr w:type="spellEnd"/>
-            <w:r>
-              <w:rPr>
-                <w:sz w:val="20"/>
-                <w:szCs w:val="20"/>
-              </w:rPr>
-              <w:t xml:space="preserve"> </w:t>
-            </w:r>
-          </w:p>
-          <w:p>
-            <w:pPr>
-              <w:ind w:right="-214"/>
-              <w:rPr>
-                <w:sz w:val="20"/>
-                <w:szCs w:val="20"/>
-              </w:rPr>
-            </w:pPr>
-            <w:proofErr w:type="spellStart"/>
+            </w:pPr>
             <w:r>
               <w:rPr>
                 <w:rFonts w:ascii="Arial" w:hAnsi="Arial" w:cs="Arial"/>
                 <w:sz w:val="20"/>
                 <w:szCs w:val="20"/>
               </w:rPr>
-              <w:t>Test</w:t>
-            </w:r>
-            <w:proofErr w:type="spellEnd"/>
-            <w:r>
-              <w:rPr>
-                <w:rFonts w:ascii="Arial" w:hAnsi="Arial" w:cs="Arial"/>
-                <w:sz w:val="20"/>
-                <w:szCs w:val="20"/>
-              </w:rPr>
-              <w:t xml:space="preserve"> </w:t>
-            </w:r>
-            <w:proofErr w:type="spellStart"/>
-            <w:r>
-              <w:rPr>
-                <w:rFonts w:ascii="Arial" w:hAnsi="Arial" w:cs="Arial"/>
-                <w:sz w:val="20"/>
-                <w:szCs w:val="20"/>
-              </w:rPr>
-              <w:t>Suite</w:t>
-            </w:r>
-            <w:proofErr w:type="spellEnd"/>
-            <w:r>
-              <w:rPr>
-                <w:rFonts w:ascii="Arial" w:hAnsi="Arial" w:cs="Arial"/>
-                <w:sz w:val="20"/>
-                <w:szCs w:val="20"/>
-              </w:rPr>
-              <w:t xml:space="preserve"> </w:t>
-            </w:r>
-            <w:proofErr w:type="spellStart"/>
-            <w:r>
-              <w:rPr>
-                <w:rFonts w:ascii="Arial" w:hAnsi="Arial" w:cs="Arial"/>
-                <w:sz w:val="20"/>
-                <w:szCs w:val="20"/>
-              </w:rPr>
-              <w:t>Author</w:t>
-            </w:r>
-            <w:proofErr w:type="spellEnd"/>
+              <w:t>Test Suite Author</w:t>
+            </w:r>
           </w:p>
         </w:tc>
         <w:tc>
@@ -620,7 +414,6 @@
                 <w:szCs w:val="20"/>
               </w:rPr>
             </w:pPr>
-            <w:proofErr w:type="spellStart"/>
             <w:r>
               <w:rPr>
                 <w:rFonts w:ascii="Arial" w:hAnsi="Arial" w:cs="Arial"/>
@@ -629,7 +422,6 @@
               </w:rPr>
               <w:t>Implementer</w:t>
             </w:r>
-            <w:proofErr w:type="spellEnd"/>
           </w:p>
         </w:tc>
         <w:tc>
@@ -653,6 +445,14 @@
                 <w:szCs w:val="25"/>
               </w:rPr>
             </w:pPr>
+            <w:r>
+              <w:rPr>
+                <w:rFonts w:ascii="Arial Narrow" w:hAnsi="Arial Narrow"/>
+                <w:sz w:val="25"/>
+                <w:szCs w:val="25"/>
+              </w:rPr>
+              <w:t>Задорожний Костянтин</w:t>
+            </w:r>
           </w:p>
         </w:tc>
       </w:tr>
@@ -722,41 +522,13 @@
             <w:r>
               <w:t xml:space="preserve">Ід-р тест-кейса / </w:t>
             </w:r>
-            <w:proofErr w:type="spellStart"/>
             <w:r>
               <w:rPr>
                 <w:rFonts w:ascii="Arial" w:hAnsi="Arial" w:cs="Arial"/>
                 <w:sz w:val="22"/>
                 <w:szCs w:val="22"/>
               </w:rPr>
-              <w:t>Test</w:t>
-            </w:r>
-            <w:proofErr w:type="spellEnd"/>
-            <w:r>
-              <w:rPr>
-                <w:rFonts w:ascii="Arial" w:hAnsi="Arial" w:cs="Arial"/>
-                <w:sz w:val="22"/>
-                <w:szCs w:val="22"/>
-              </w:rPr>
-              <w:t xml:space="preserve"> </w:t>
-            </w:r>
-            <w:proofErr w:type="spellStart"/>
-            <w:r>
-              <w:rPr>
-                <w:rFonts w:ascii="Arial" w:hAnsi="Arial" w:cs="Arial"/>
-                <w:sz w:val="22"/>
-                <w:szCs w:val="22"/>
-              </w:rPr>
-              <w:t>Case</w:t>
-            </w:r>
-            <w:proofErr w:type="spellEnd"/>
-            <w:r>
-              <w:rPr>
-                <w:rFonts w:ascii="Arial" w:hAnsi="Arial" w:cs="Arial"/>
-                <w:sz w:val="22"/>
-                <w:szCs w:val="22"/>
-              </w:rPr>
-              <w:t xml:space="preserve"> ID</w:t>
+              <w:t>Test Case ID</w:t>
             </w:r>
           </w:p>
         </w:tc>
@@ -799,23 +571,13 @@
                 <w:szCs w:val="22"/>
               </w:rPr>
             </w:pPr>
-            <w:proofErr w:type="spellStart"/>
             <w:r>
               <w:rPr>
                 <w:rFonts w:ascii="Arial" w:hAnsi="Arial" w:cs="Arial"/>
                 <w:sz w:val="22"/>
                 <w:szCs w:val="22"/>
               </w:rPr>
-              <w:t>Action</w:t>
-            </w:r>
-            <w:proofErr w:type="spellEnd"/>
-            <w:r>
-              <w:rPr>
-                <w:rFonts w:ascii="Arial" w:hAnsi="Arial" w:cs="Arial"/>
-                <w:sz w:val="22"/>
-                <w:szCs w:val="22"/>
-              </w:rPr>
-              <w:t xml:space="preserve"> </w:t>
+              <w:t xml:space="preserve">Action </w:t>
             </w:r>
           </w:p>
           <w:p>
@@ -836,36 +598,8 @@
                 <w:sz w:val="22"/>
                 <w:szCs w:val="22"/>
               </w:rPr>
-              <w:t>(</w:t>
-            </w:r>
-            <w:proofErr w:type="spellStart"/>
-            <w:r>
-              <w:rPr>
-                <w:rFonts w:ascii="Arial" w:hAnsi="Arial" w:cs="Arial"/>
-                <w:sz w:val="22"/>
-                <w:szCs w:val="22"/>
-              </w:rPr>
-              <w:t>Test</w:t>
-            </w:r>
-            <w:proofErr w:type="spellEnd"/>
-            <w:r>
-              <w:rPr>
-                <w:rFonts w:ascii="Arial" w:hAnsi="Arial" w:cs="Arial"/>
-                <w:sz w:val="22"/>
-                <w:szCs w:val="22"/>
-              </w:rPr>
-              <w:t xml:space="preserve"> </w:t>
-            </w:r>
-            <w:proofErr w:type="spellStart"/>
-            <w:r>
-              <w:rPr>
-                <w:rFonts w:ascii="Arial" w:hAnsi="Arial" w:cs="Arial"/>
-                <w:sz w:val="22"/>
-                <w:szCs w:val="22"/>
-              </w:rPr>
-              <w:t>Step</w:t>
-            </w:r>
-            <w:proofErr w:type="spellEnd"/>
+              <w:t>(Test Step</w:t>
+            </w:r>
             <w:r>
               <w:rPr>
                 <w:rFonts w:ascii="Arial" w:hAnsi="Arial" w:cs="Arial"/>
@@ -926,34 +660,14 @@
             <w:pPr>
               <w:jc w:val="center"/>
             </w:pPr>
-            <w:proofErr w:type="spellStart"/>
             <w:r>
               <w:rPr>
                 <w:rFonts w:ascii="Arial" w:hAnsi="Arial" w:cs="Arial"/>
                 <w:sz w:val="22"/>
                 <w:szCs w:val="22"/>
               </w:rPr>
-              <w:t>Expected</w:t>
-            </w:r>
-            <w:proofErr w:type="spellEnd"/>
-            <w:r>
-              <w:rPr>
-                <w:rFonts w:ascii="Arial" w:hAnsi="Arial" w:cs="Arial"/>
-                <w:sz w:val="22"/>
-                <w:szCs w:val="22"/>
-              </w:rPr>
-              <w:t xml:space="preserve"> </w:t>
-            </w:r>
-            <w:proofErr w:type="spellStart"/>
-            <w:r>
-              <w:rPr>
-                <w:rFonts w:ascii="Arial" w:hAnsi="Arial" w:cs="Arial"/>
-                <w:sz w:val="22"/>
-                <w:szCs w:val="22"/>
-              </w:rPr>
-              <w:t>Result</w:t>
-            </w:r>
-            <w:proofErr w:type="spellEnd"/>
+              <w:t>Expected Result</w:t>
+            </w:r>
           </w:p>
         </w:tc>
         <w:tc>
@@ -1003,40 +717,20 @@
                 <w:szCs w:val="22"/>
               </w:rPr>
             </w:pPr>
-            <w:proofErr w:type="spellStart"/>
             <w:r>
               <w:rPr>
                 <w:rFonts w:ascii="Arial" w:hAnsi="Arial" w:cs="Arial"/>
                 <w:sz w:val="22"/>
                 <w:szCs w:val="22"/>
               </w:rPr>
-              <w:t>Test</w:t>
-            </w:r>
-            <w:proofErr w:type="spellEnd"/>
+              <w:t>Test Result</w:t>
+            </w:r>
             <w:r>
               <w:rPr>
                 <w:rFonts w:ascii="Arial" w:hAnsi="Arial" w:cs="Arial"/>
                 <w:sz w:val="22"/>
                 <w:szCs w:val="22"/>
               </w:rPr>
-              <w:t xml:space="preserve"> </w:t>
-            </w:r>
-            <w:proofErr w:type="spellStart"/>
-            <w:r>
-              <w:rPr>
-                <w:rFonts w:ascii="Arial" w:hAnsi="Arial" w:cs="Arial"/>
-                <w:sz w:val="22"/>
-                <w:szCs w:val="22"/>
-              </w:rPr>
-              <w:t>Result</w:t>
-            </w:r>
-            <w:proofErr w:type="spellEnd"/>
-            <w:r>
-              <w:rPr>
-                <w:rFonts w:ascii="Arial" w:hAnsi="Arial" w:cs="Arial"/>
-                <w:sz w:val="22"/>
-                <w:szCs w:val="22"/>
-              </w:rPr>
               <w:br/>
             </w:r>
             <w:r>
@@ -1045,61 +739,7 @@
                 <w:sz w:val="20"/>
                 <w:szCs w:val="20"/>
               </w:rPr>
-              <w:t>(</w:t>
-            </w:r>
-            <w:proofErr w:type="spellStart"/>
-            <w:r>
-              <w:rPr>
-                <w:rFonts w:ascii="Arial" w:hAnsi="Arial" w:cs="Arial"/>
-                <w:sz w:val="20"/>
-                <w:szCs w:val="20"/>
-              </w:rPr>
-              <w:t>passed</w:t>
-            </w:r>
-            <w:proofErr w:type="spellEnd"/>
-            <w:r>
-              <w:rPr>
-                <w:rFonts w:ascii="Arial" w:hAnsi="Arial" w:cs="Arial"/>
-                <w:sz w:val="20"/>
-                <w:szCs w:val="20"/>
-              </w:rPr>
-              <w:t>/</w:t>
-            </w:r>
-            <w:proofErr w:type="spellStart"/>
-            <w:r>
-              <w:rPr>
-                <w:rFonts w:ascii="Arial" w:hAnsi="Arial" w:cs="Arial"/>
-                <w:sz w:val="20"/>
-                <w:szCs w:val="20"/>
-              </w:rPr>
-              <w:t>failed</w:t>
-            </w:r>
-            <w:proofErr w:type="spellEnd"/>
-            <w:r>
-              <w:rPr>
-                <w:rFonts w:ascii="Arial" w:hAnsi="Arial" w:cs="Arial"/>
-                <w:sz w:val="20"/>
-                <w:szCs w:val="20"/>
-              </w:rPr>
-              <w:t xml:space="preserve">/ </w:t>
-            </w:r>
-            <w:proofErr w:type="spellStart"/>
-            <w:r>
-              <w:rPr>
-                <w:rFonts w:ascii="Arial" w:hAnsi="Arial" w:cs="Arial"/>
-                <w:sz w:val="20"/>
-                <w:szCs w:val="20"/>
-              </w:rPr>
-              <w:t>blocked</w:t>
-            </w:r>
-            <w:proofErr w:type="spellEnd"/>
-            <w:r>
-              <w:rPr>
-                <w:rFonts w:ascii="Arial" w:hAnsi="Arial" w:cs="Arial"/>
-                <w:sz w:val="20"/>
-                <w:szCs w:val="20"/>
-              </w:rPr>
-              <w:t>)</w:t>
+              <w:t>(passed/failed/ blocked)</w:t>
             </w:r>
           </w:p>
         </w:tc>
@@ -1181,10 +821,7 @@
               </w:rPr>
             </w:pPr>
             <w:r>
-              <w:t xml:space="preserve">Ввести </w:t>
-            </w:r>
-            <w:r>
-              <w:t>12</w:t>
+              <w:t>Ввести 12</w:t>
             </w:r>
           </w:p>
           <w:p>
@@ -1199,10 +836,7 @@
               </w:rPr>
             </w:pPr>
             <w:r>
-              <w:t xml:space="preserve">Ввести </w:t>
-            </w:r>
-            <w:r>
-              <w:t>30</w:t>
+              <w:t>Ввести 30</w:t>
             </w:r>
           </w:p>
           <w:p>
@@ -1217,10 +851,7 @@
               </w:rPr>
             </w:pPr>
             <w:r>
-              <w:t xml:space="preserve">Ввести </w:t>
-            </w:r>
-            <w:r>
-              <w:t>5</w:t>
+              <w:t>Ввести 5</w:t>
             </w:r>
           </w:p>
           <w:p>
@@ -1241,19 +872,7 @@
               <w:rPr>
                 <w:lang w:val="en-US"/>
               </w:rPr>
-              <w:t>“</w:t>
-            </w:r>
-            <w:r>
-              <w:rPr>
-                <w:lang w:val="en-US"/>
-              </w:rPr>
-              <w:t>o</w:t>
-            </w:r>
-            <w:r>
-              <w:rPr>
-                <w:lang w:val="en-US"/>
-              </w:rPr>
-              <w:t>”</w:t>
+              <w:t>“o”</w:t>
             </w:r>
           </w:p>
         </w:tc>
@@ -1273,19 +892,9 @@
             <w:pPr>
               <w:ind w:left="360"/>
             </w:pPr>
-            <w:proofErr w:type="spellStart"/>
-            <w:r>
-              <w:t>Enter</w:t>
-            </w:r>
-            <w:proofErr w:type="spellEnd"/>
-            <w:r>
-              <w:t xml:space="preserve"> </w:t>
-            </w:r>
-            <w:proofErr w:type="spellStart"/>
-            <w:r>
-              <w:t>action</w:t>
-            </w:r>
-            <w:proofErr w:type="spellEnd"/>
+            <w:r>
+              <w:t>Enter action</w:t>
+            </w:r>
           </w:p>
           <w:p>
             <w:pPr>
@@ -1299,13 +908,8 @@
             <w:pPr>
               <w:ind w:left="360"/>
             </w:pPr>
-            <w:proofErr w:type="spellStart"/>
-            <w:r>
-              <w:t>Enter</w:t>
-            </w:r>
-            <w:proofErr w:type="spellEnd"/>
-            <w:r>
-              <w:t xml:space="preserve"> x</w:t>
+            <w:r>
+              <w:t>Enter x</w:t>
             </w:r>
           </w:p>
           <w:p>
@@ -1320,13 +924,8 @@
             <w:pPr>
               <w:ind w:left="360"/>
             </w:pPr>
-            <w:proofErr w:type="spellStart"/>
-            <w:r>
-              <w:t>Enter</w:t>
-            </w:r>
-            <w:proofErr w:type="spellEnd"/>
-            <w:r>
-              <w:t xml:space="preserve"> y</w:t>
+            <w:r>
+              <w:t>Enter y</w:t>
             </w:r>
           </w:p>
           <w:p>
@@ -1341,13 +940,8 @@
             <w:pPr>
               <w:ind w:left="360"/>
             </w:pPr>
-            <w:proofErr w:type="spellStart"/>
-            <w:r>
-              <w:t>Enter</w:t>
-            </w:r>
-            <w:proofErr w:type="spellEnd"/>
-            <w:r>
-              <w:t xml:space="preserve"> z</w:t>
+            <w:r>
+              <w:t>Enter z</w:t>
             </w:r>
           </w:p>
           <w:p>
@@ -1363,42 +957,16 @@
               <w:ind w:left="360"/>
             </w:pPr>
             <w:r>
-              <w:t xml:space="preserve">(3 * </w:t>
-            </w:r>
-            <w:proofErr w:type="spellStart"/>
-            <w:r>
-              <w:t>sin</w:t>
-            </w:r>
-            <w:proofErr w:type="spellEnd"/>
-            <w:r>
-              <w:t xml:space="preserve"> * √(12 * 12 + </w:t>
-            </w:r>
-            <w:proofErr w:type="spellStart"/>
-            <w:r>
-              <w:t>lg</w:t>
-            </w:r>
-            <w:proofErr w:type="spellEnd"/>
-            <w:r>
-              <w:t>(12 - 3)))^30 + 5/12 = 13334.549805</w:t>
+              <w:t>(3 * sin * √(12 * 12 + lg(12 - 3)))^30 + 5/12 = 13334.549805</w:t>
             </w:r>
           </w:p>
           <w:p>
             <w:pPr>
               <w:ind w:left="360"/>
             </w:pPr>
-            <w:proofErr w:type="spellStart"/>
-            <w:r>
-              <w:t>Enter</w:t>
-            </w:r>
-            <w:proofErr w:type="spellEnd"/>
-            <w:r>
-              <w:t xml:space="preserve"> </w:t>
-            </w:r>
-            <w:proofErr w:type="spellStart"/>
-            <w:r>
-              <w:t>action</w:t>
-            </w:r>
-            <w:proofErr w:type="spellEnd"/>
+            <w:r>
+              <w:t>Enter action</w:t>
+            </w:r>
           </w:p>
           <w:p>
             <w:pPr>
@@ -1425,7 +993,16 @@
             <w:pPr>
               <w:ind w:left="-57" w:right="-57"/>
               <w:jc w:val="center"/>
-            </w:pPr>
+              <w:rPr>
+                <w:lang w:val="en-US"/>
+              </w:rPr>
+            </w:pPr>
+            <w:r>
+              <w:rPr>
+                <w:lang w:val="en-US"/>
+              </w:rPr>
+              <w:t>passed</w:t>
+            </w:r>
           </w:p>
         </w:tc>
       </w:tr>
@@ -1491,19 +1068,7 @@
               <w:rPr>
                 <w:lang w:val="en-US"/>
               </w:rPr>
-              <w:t>“</w:t>
-            </w:r>
-            <w:r>
-              <w:rPr>
-                <w:lang w:val="en-US"/>
-              </w:rPr>
-              <w:t>r</w:t>
-            </w:r>
-            <w:r>
-              <w:rPr>
-                <w:lang w:val="en-US"/>
-              </w:rPr>
-              <w:t>”</w:t>
+              <w:t>“r”</w:t>
             </w:r>
           </w:p>
           <w:p>
@@ -1533,10 +1098,7 @@
               </w:rPr>
             </w:pPr>
             <w:r>
-              <w:t xml:space="preserve">Ввести </w:t>
-            </w:r>
-            <w:r>
-              <w:t>20</w:t>
+              <w:t>Ввести 20</w:t>
             </w:r>
           </w:p>
           <w:p>
@@ -1586,19 +1148,9 @@
             <w:vAlign w:val="center"/>
           </w:tcPr>
           <w:p>
-            <w:proofErr w:type="spellStart"/>
-            <w:r>
-              <w:t>Enter</w:t>
-            </w:r>
-            <w:proofErr w:type="spellEnd"/>
-            <w:r>
-              <w:t xml:space="preserve"> </w:t>
-            </w:r>
-            <w:proofErr w:type="spellStart"/>
-            <w:r>
-              <w:t>action</w:t>
-            </w:r>
-            <w:proofErr w:type="spellEnd"/>
+            <w:r>
+              <w:t>Enter action</w:t>
+            </w:r>
           </w:p>
           <w:p>
             <w:r>
@@ -1606,27 +1158,9 @@
             </w:r>
           </w:p>
           <w:p>
-            <w:proofErr w:type="spellStart"/>
-            <w:r>
-              <w:t>Enter</w:t>
-            </w:r>
-            <w:proofErr w:type="spellEnd"/>
-            <w:r>
-              <w:t xml:space="preserve"> </w:t>
-            </w:r>
-            <w:proofErr w:type="spellStart"/>
-            <w:r>
-              <w:t>your</w:t>
-            </w:r>
-            <w:proofErr w:type="spellEnd"/>
-            <w:r>
-              <w:t xml:space="preserve"> </w:t>
-            </w:r>
-            <w:proofErr w:type="spellStart"/>
-            <w:r>
-              <w:t>salary</w:t>
-            </w:r>
-            <w:proofErr w:type="spellEnd"/>
+            <w:r>
+              <w:t>Enter your salary</w:t>
+            </w:r>
           </w:p>
           <w:p>
             <w:r>
@@ -1634,35 +1168,9 @@
             </w:r>
           </w:p>
           <w:p>
-            <w:proofErr w:type="spellStart"/>
-            <w:r>
-              <w:t>Enter</w:t>
-            </w:r>
-            <w:proofErr w:type="spellEnd"/>
-            <w:r>
-              <w:t xml:space="preserve"> </w:t>
-            </w:r>
-            <w:proofErr w:type="spellStart"/>
-            <w:r>
-              <w:t>your</w:t>
-            </w:r>
-            <w:proofErr w:type="spellEnd"/>
-            <w:r>
-              <w:t xml:space="preserve"> </w:t>
-            </w:r>
-            <w:proofErr w:type="spellStart"/>
-            <w:r>
-              <w:t>work</w:t>
-            </w:r>
-            <w:proofErr w:type="spellEnd"/>
-            <w:r>
-              <w:t xml:space="preserve"> </w:t>
-            </w:r>
-            <w:proofErr w:type="spellStart"/>
-            <w:r>
-              <w:t>experience</w:t>
-            </w:r>
-            <w:proofErr w:type="spellEnd"/>
+            <w:r>
+              <w:t>Enter your work experience</w:t>
+            </w:r>
           </w:p>
           <w:p>
             <w:r>
@@ -1670,37 +1178,14 @@
             </w:r>
           </w:p>
           <w:p>
-            <w:proofErr w:type="spellStart"/>
-            <w:r>
-              <w:t>Allowance</w:t>
-            </w:r>
-            <w:proofErr w:type="spellEnd"/>
-            <w:r>
-              <w:t xml:space="preserve"> - 25%, </w:t>
-            </w:r>
-            <w:proofErr w:type="spellStart"/>
-            <w:r>
-              <w:t>salary</w:t>
-            </w:r>
-            <w:proofErr w:type="spellEnd"/>
-            <w:r>
-              <w:t xml:space="preserve"> - 25000.000000</w:t>
-            </w:r>
-          </w:p>
-          <w:p>
-            <w:proofErr w:type="spellStart"/>
-            <w:r>
-              <w:t>Enter</w:t>
-            </w:r>
-            <w:proofErr w:type="spellEnd"/>
-            <w:r>
-              <w:t xml:space="preserve"> </w:t>
-            </w:r>
-            <w:proofErr w:type="spellStart"/>
-            <w:r>
-              <w:t>action</w:t>
-            </w:r>
-            <w:proofErr w:type="spellEnd"/>
+            <w:r>
+              <w:t>Allowance - 25%, salary - 25000.000000</w:t>
+            </w:r>
+          </w:p>
+          <w:p>
+            <w:r>
+              <w:t>Enter action</w:t>
+            </w:r>
           </w:p>
           <w:p>
             <w:r>
@@ -1725,6 +1210,12 @@
               <w:ind w:left="-57" w:right="-57"/>
               <w:jc w:val="center"/>
             </w:pPr>
+            <w:r>
+              <w:rPr>
+                <w:lang w:val="en-US"/>
+              </w:rPr>
+              <w:t>passed</w:t>
+            </w:r>
           </w:p>
         </w:tc>
       </w:tr>
@@ -1790,19 +1281,7 @@
               <w:rPr>
                 <w:lang w:val="en-US"/>
               </w:rPr>
-              <w:t>“</w:t>
-            </w:r>
-            <w:r>
-              <w:rPr>
-                <w:lang w:val="en-US"/>
-              </w:rPr>
-              <w:t>f</w:t>
-            </w:r>
-            <w:r>
-              <w:rPr>
-                <w:lang w:val="en-US"/>
-              </w:rPr>
-              <w:t>”</w:t>
+              <w:t>“f”</w:t>
             </w:r>
           </w:p>
           <w:p>
@@ -1873,19 +1352,9 @@
             <w:vAlign w:val="center"/>
           </w:tcPr>
           <w:p>
-            <w:proofErr w:type="spellStart"/>
-            <w:r>
-              <w:t>Enter</w:t>
-            </w:r>
-            <w:proofErr w:type="spellEnd"/>
-            <w:r>
-              <w:t xml:space="preserve"> </w:t>
-            </w:r>
-            <w:proofErr w:type="spellStart"/>
-            <w:r>
-              <w:t>action</w:t>
-            </w:r>
-            <w:proofErr w:type="spellEnd"/>
+            <w:r>
+              <w:t>Enter action</w:t>
+            </w:r>
           </w:p>
           <w:p>
             <w:r>
@@ -1893,51 +1362,9 @@
             </w:r>
           </w:p>
           <w:p>
-            <w:proofErr w:type="spellStart"/>
-            <w:r>
-              <w:t>Enter</w:t>
-            </w:r>
-            <w:proofErr w:type="spellEnd"/>
-            <w:r>
-              <w:t xml:space="preserve"> </w:t>
-            </w:r>
-            <w:proofErr w:type="spellStart"/>
-            <w:r>
-              <w:t>your</w:t>
-            </w:r>
-            <w:proofErr w:type="spellEnd"/>
-            <w:r>
-              <w:t xml:space="preserve"> </w:t>
-            </w:r>
-            <w:proofErr w:type="spellStart"/>
-            <w:r>
-              <w:t>head</w:t>
-            </w:r>
-            <w:proofErr w:type="spellEnd"/>
-            <w:r>
-              <w:t xml:space="preserve"> </w:t>
-            </w:r>
-            <w:proofErr w:type="spellStart"/>
-            <w:r>
-              <w:t>circumference</w:t>
-            </w:r>
-            <w:proofErr w:type="spellEnd"/>
-            <w:r>
-              <w:t xml:space="preserve"> </w:t>
-            </w:r>
-            <w:proofErr w:type="spellStart"/>
-            <w:r>
-              <w:t>in</w:t>
-            </w:r>
-            <w:proofErr w:type="spellEnd"/>
-            <w:r>
-              <w:t xml:space="preserve"> </w:t>
-            </w:r>
-            <w:proofErr w:type="spellStart"/>
-            <w:r>
-              <w:t>centimeters</w:t>
-            </w:r>
-            <w:proofErr w:type="spellEnd"/>
+            <w:r>
+              <w:t>Enter your head circumference in centimeters</w:t>
+            </w:r>
           </w:p>
           <w:p>
             <w:r>
@@ -1945,37 +1372,14 @@
             </w:r>
           </w:p>
           <w:p>
-            <w:proofErr w:type="spellStart"/>
-            <w:r>
-              <w:t>Helmet</w:t>
-            </w:r>
-            <w:proofErr w:type="spellEnd"/>
-            <w:r>
-              <w:t xml:space="preserve"> </w:t>
-            </w:r>
-            <w:proofErr w:type="spellStart"/>
-            <w:r>
-              <w:t>size</w:t>
-            </w:r>
-            <w:proofErr w:type="spellEnd"/>
-            <w:r>
-              <w:t xml:space="preserve"> - XS</w:t>
-            </w:r>
-          </w:p>
-          <w:p>
-            <w:proofErr w:type="spellStart"/>
-            <w:r>
-              <w:t>Enter</w:t>
-            </w:r>
-            <w:proofErr w:type="spellEnd"/>
-            <w:r>
-              <w:t xml:space="preserve"> </w:t>
-            </w:r>
-            <w:proofErr w:type="spellStart"/>
-            <w:r>
-              <w:t>action</w:t>
-            </w:r>
-            <w:proofErr w:type="spellEnd"/>
+            <w:r>
+              <w:t>Helmet size - XS</w:t>
+            </w:r>
+          </w:p>
+          <w:p>
+            <w:r>
+              <w:t>Enter action</w:t>
+            </w:r>
           </w:p>
           <w:p>
             <w:r>
@@ -2000,6 +1404,12 @@
               <w:ind w:left="-57" w:right="-57"/>
               <w:jc w:val="center"/>
             </w:pPr>
+            <w:r>
+              <w:rPr>
+                <w:lang w:val="en-US"/>
+              </w:rPr>
+              <w:t xml:space="preserve">passed </w:t>
+            </w:r>
           </w:p>
         </w:tc>
       </w:tr>
@@ -2066,19 +1476,7 @@
               <w:rPr>
                 <w:lang w:val="en-US"/>
               </w:rPr>
-              <w:t>“</w:t>
-            </w:r>
-            <w:r>
-              <w:rPr>
-                <w:lang w:val="en-US"/>
-              </w:rPr>
-              <w:t>t</w:t>
-            </w:r>
-            <w:r>
-              <w:rPr>
-                <w:lang w:val="en-US"/>
-              </w:rPr>
-              <w:t>”</w:t>
+              <w:t>“t”</w:t>
             </w:r>
           </w:p>
           <w:p>
@@ -2093,10 +1491,7 @@
               </w:rPr>
             </w:pPr>
             <w:r>
-              <w:t xml:space="preserve">Ввести </w:t>
-            </w:r>
-            <w:r>
-              <w:t>4568</w:t>
+              <w:t>Ввести 4568</w:t>
             </w:r>
           </w:p>
           <w:p>
@@ -2131,19 +1526,9 @@
             <w:vAlign w:val="center"/>
           </w:tcPr>
           <w:p>
-            <w:proofErr w:type="spellStart"/>
-            <w:r>
-              <w:t>Enter</w:t>
-            </w:r>
-            <w:proofErr w:type="spellEnd"/>
-            <w:r>
-              <w:t xml:space="preserve"> </w:t>
-            </w:r>
-            <w:proofErr w:type="spellStart"/>
-            <w:r>
-              <w:t>action</w:t>
-            </w:r>
-            <w:proofErr w:type="spellEnd"/>
+            <w:r>
+              <w:t>Enter action</w:t>
+            </w:r>
           </w:p>
           <w:p>
             <w:r>
@@ -2151,19 +1536,9 @@
             </w:r>
           </w:p>
           <w:p>
-            <w:proofErr w:type="spellStart"/>
-            <w:r>
-              <w:t>Enter</w:t>
-            </w:r>
-            <w:proofErr w:type="spellEnd"/>
-            <w:r>
-              <w:t xml:space="preserve"> </w:t>
-            </w:r>
-            <w:proofErr w:type="spellStart"/>
-            <w:r>
-              <w:t>number</w:t>
-            </w:r>
-            <w:proofErr w:type="spellEnd"/>
+            <w:r>
+              <w:t>Enter number</w:t>
+            </w:r>
           </w:p>
           <w:p>
             <w:r>
@@ -2176,19 +1551,9 @@
             </w:r>
           </w:p>
           <w:p>
-            <w:proofErr w:type="spellStart"/>
-            <w:r>
-              <w:t>Enter</w:t>
-            </w:r>
-            <w:proofErr w:type="spellEnd"/>
-            <w:r>
-              <w:t xml:space="preserve"> </w:t>
-            </w:r>
-            <w:proofErr w:type="spellStart"/>
-            <w:r>
-              <w:t>action</w:t>
-            </w:r>
-            <w:proofErr w:type="spellEnd"/>
+            <w:r>
+              <w:t>Enter action</w:t>
+            </w:r>
           </w:p>
           <w:p>
             <w:r>
@@ -2210,9 +1575,15 @@
           </w:tcPr>
           <w:p>
             <w:pPr>
-              <w:ind w:left="-57" w:right="-57"/>
+              <w:ind w:right="-57"/>
               <w:jc w:val="center"/>
             </w:pPr>
+            <w:r>
+              <w:rPr>
+                <w:lang w:val="en-US"/>
+              </w:rPr>
+              <w:t>passed</w:t>
+            </w:r>
           </w:p>
         </w:tc>
       </w:tr>
@@ -2278,19 +1649,7 @@
               <w:rPr>
                 <w:lang w:val="en-US"/>
               </w:rPr>
-              <w:t>“</w:t>
-            </w:r>
-            <w:r>
-              <w:rPr>
-                <w:lang w:val="en-US"/>
-              </w:rPr>
-              <w:t>q</w:t>
-            </w:r>
-            <w:r>
-              <w:rPr>
-                <w:lang w:val="en-US"/>
-              </w:rPr>
-              <w:t>”</w:t>
+              <w:t>“q”</w:t>
             </w:r>
           </w:p>
           <w:p>
@@ -2367,19 +1726,9 @@
             <w:vAlign w:val="center"/>
           </w:tcPr>
           <w:p>
-            <w:proofErr w:type="spellStart"/>
-            <w:r>
-              <w:t>Enter</w:t>
-            </w:r>
-            <w:proofErr w:type="spellEnd"/>
-            <w:r>
-              <w:t xml:space="preserve"> </w:t>
-            </w:r>
-            <w:proofErr w:type="spellStart"/>
-            <w:r>
-              <w:t>action</w:t>
-            </w:r>
-            <w:proofErr w:type="spellEnd"/>
+            <w:r>
+              <w:t>Enter action</w:t>
+            </w:r>
           </w:p>
           <w:p>
             <w:r>
@@ -2392,19 +1741,9 @@
             </w:r>
           </w:p>
           <w:p>
-            <w:proofErr w:type="spellStart"/>
-            <w:r>
-              <w:t>Enter</w:t>
-            </w:r>
-            <w:proofErr w:type="spellEnd"/>
-            <w:r>
-              <w:t xml:space="preserve"> </w:t>
-            </w:r>
-            <w:proofErr w:type="spellStart"/>
-            <w:r>
-              <w:t>action</w:t>
-            </w:r>
-            <w:proofErr w:type="spellEnd"/>
+            <w:r>
+              <w:t>Enter action</w:t>
+            </w:r>
           </w:p>
           <w:p>
             <w:r>
@@ -2417,19 +1756,9 @@
             </w:r>
           </w:p>
           <w:p>
-            <w:proofErr w:type="spellStart"/>
-            <w:r>
-              <w:t>Enter</w:t>
-            </w:r>
-            <w:proofErr w:type="spellEnd"/>
-            <w:r>
-              <w:t xml:space="preserve"> </w:t>
-            </w:r>
-            <w:proofErr w:type="spellStart"/>
-            <w:r>
-              <w:t>action</w:t>
-            </w:r>
-            <w:proofErr w:type="spellEnd"/>
+            <w:r>
+              <w:t>Enter action</w:t>
+            </w:r>
           </w:p>
           <w:p>
             <w:r>
@@ -2454,6 +1783,12 @@
               <w:ind w:left="-57" w:right="-57"/>
               <w:jc w:val="center"/>
             </w:pPr>
+            <w:r>
+              <w:rPr>
+                <w:lang w:val="en-US"/>
+              </w:rPr>
+              <w:t>passed</w:t>
+            </w:r>
           </w:p>
         </w:tc>
       </w:tr>

</xml_diff>